<commit_message>
Instructions for proceeding to http://www.vmware.com/go/vFabric-ref-arch
</commit_message>
<xml_diff>
--- a/Topic-1-Overview/README.docx
+++ b/Topic-1-Overview/README.docx
@@ -3,12 +3,51 @@
 <w:document xmlns:wpc="http://schemas.microsoft.com/office/word/2010/wordprocessingCanvas" xmlns:mc="http://schemas.openxmlformats.org/markup-compatibility/2006" xmlns:o="urn:schemas-microsoft-com:office:office" xmlns:r="http://schemas.openxmlformats.org/officeDocument/2006/relationships" xmlns:m="http://schemas.openxmlformats.org/officeDocument/2006/math" xmlns:v="urn:schemas-microsoft-com:vml" xmlns:wp14="http://schemas.microsoft.com/office/word/2010/wordprocessingDrawing" xmlns:wp="http://schemas.openxmlformats.org/drawingml/2006/wordprocessingDrawing" xmlns:w10="urn:schemas-microsoft-com:office:word" xmlns:w="http://schemas.openxmlformats.org/wordprocessingml/2006/main" xmlns:w14="http://schemas.microsoft.com/office/word/2010/wordml" xmlns:wpg="http://schemas.microsoft.com/office/word/2010/wordprocessingGroup" xmlns:wpi="http://schemas.microsoft.com/office/word/2010/wordprocessingInk" xmlns:wne="http://schemas.microsoft.com/office/word/2006/wordml" xmlns:wps="http://schemas.microsoft.com/office/word/2010/wordprocessingShape" mc:Ignorable="w14 wp14">
   <w:body>
     <w:p>
+      <w:pPr>
+        <w:pStyle w:val="ProcedureIntro"/>
+      </w:pPr>
       <w:r>
-        <w:t>vFRA</w:t>
+        <w:t>Materials for Topic 1</w:t>
       </w:r>
-      <w:bookmarkStart w:id="0" w:name="_GoBack"/>
-      <w:bookmarkEnd w:id="0"/>
+      <w:r>
+        <w:t xml:space="preserve"> </w:t>
+      </w:r>
+      <w:r>
+        <w:rPr>
+          <w:i/>
+        </w:rPr>
+        <w:t>“</w:t>
+      </w:r>
+      <w:r>
+        <w:rPr>
+          <w:i/>
+        </w:rPr>
+        <w:t>Overview</w:t>
+      </w:r>
+      <w:r>
+        <w:rPr>
+          <w:i/>
+        </w:rPr>
+        <w:t>”</w:t>
+      </w:r>
+      <w:r>
+        <w:t xml:space="preserve"> and all vFabric Reference Architecture topics are located at: </w:t>
+      </w:r>
     </w:p>
+    <w:p>
+      <w:hyperlink r:id="rId5" w:history="1">
+        <w:r>
+          <w:rPr>
+            <w:rStyle w:val="Hyperlink"/>
+          </w:rPr>
+          <w:t>http://www.vmware.co/go/vFabric-ref-Arch</w:t>
+        </w:r>
+      </w:hyperlink>
+      <w:r>
+        <w:t xml:space="preserve"> </w:t>
+      </w:r>
+    </w:p>
+    <w:p/>
     <w:sectPr>
       <w:pgSz w:w="12240" w:h="15840"/>
       <w:pgMar w:top="1440" w:right="1440" w:bottom="1440" w:left="1440" w:header="720" w:footer="720" w:gutter="0"/>
@@ -178,6 +217,7 @@
   <w:style w:type="paragraph" w:default="1" w:styleId="Normal">
     <w:name w:val="Normal"/>
     <w:qFormat/>
+    <w:rsid w:val="00361D8D"/>
   </w:style>
   <w:style w:type="character" w:default="1" w:styleId="DefaultParagraphFont">
     <w:name w:val="Default Paragraph Font"/>
@@ -205,6 +245,47 @@
     <w:uiPriority w:val="99"/>
     <w:semiHidden/>
     <w:unhideWhenUsed/>
+  </w:style>
+  <w:style w:type="paragraph" w:customStyle="1" w:styleId="ProcedureIntro">
+    <w:name w:val="Procedure Intro"/>
+    <w:next w:val="Normal"/>
+    <w:link w:val="ProcedureIntroChar"/>
+    <w:rsid w:val="00361D8D"/>
+    <w:pPr>
+      <w:spacing w:before="120" w:after="120" w:line="240" w:lineRule="auto"/>
+    </w:pPr>
+    <w:rPr>
+      <w:rFonts w:ascii="Arial" w:eastAsia="Times New Roman" w:hAnsi="Arial" w:cs="Arial"/>
+      <w:b/>
+      <w:bCs/>
+      <w:sz w:val="20"/>
+      <w:szCs w:val="24"/>
+    </w:rPr>
+  </w:style>
+  <w:style w:type="character" w:customStyle="1" w:styleId="ProcedureIntroChar">
+    <w:name w:val="Procedure Intro Char"/>
+    <w:basedOn w:val="DefaultParagraphFont"/>
+    <w:link w:val="ProcedureIntro"/>
+    <w:rsid w:val="00361D8D"/>
+    <w:rPr>
+      <w:rFonts w:ascii="Arial" w:eastAsia="Times New Roman" w:hAnsi="Arial" w:cs="Arial"/>
+      <w:b/>
+      <w:bCs/>
+      <w:sz w:val="20"/>
+      <w:szCs w:val="24"/>
+    </w:rPr>
+  </w:style>
+  <w:style w:type="character" w:styleId="Hyperlink">
+    <w:name w:val="Hyperlink"/>
+    <w:basedOn w:val="DefaultParagraphFont"/>
+    <w:uiPriority w:val="99"/>
+    <w:semiHidden/>
+    <w:unhideWhenUsed/>
+    <w:rsid w:val="00361D8D"/>
+    <w:rPr>
+      <w:color w:val="0000FF"/>
+      <w:u w:val="single"/>
+    </w:rPr>
   </w:style>
 </w:styles>
 </file>
@@ -368,6 +449,7 @@
   <w:style w:type="paragraph" w:default="1" w:styleId="Normal">
     <w:name w:val="Normal"/>
     <w:qFormat/>
+    <w:rsid w:val="00361D8D"/>
   </w:style>
   <w:style w:type="character" w:default="1" w:styleId="DefaultParagraphFont">
     <w:name w:val="Default Paragraph Font"/>
@@ -395,6 +477,47 @@
     <w:uiPriority w:val="99"/>
     <w:semiHidden/>
     <w:unhideWhenUsed/>
+  </w:style>
+  <w:style w:type="paragraph" w:customStyle="1" w:styleId="ProcedureIntro">
+    <w:name w:val="Procedure Intro"/>
+    <w:next w:val="Normal"/>
+    <w:link w:val="ProcedureIntroChar"/>
+    <w:rsid w:val="00361D8D"/>
+    <w:pPr>
+      <w:spacing w:before="120" w:after="120" w:line="240" w:lineRule="auto"/>
+    </w:pPr>
+    <w:rPr>
+      <w:rFonts w:ascii="Arial" w:eastAsia="Times New Roman" w:hAnsi="Arial" w:cs="Arial"/>
+      <w:b/>
+      <w:bCs/>
+      <w:sz w:val="20"/>
+      <w:szCs w:val="24"/>
+    </w:rPr>
+  </w:style>
+  <w:style w:type="character" w:customStyle="1" w:styleId="ProcedureIntroChar">
+    <w:name w:val="Procedure Intro Char"/>
+    <w:basedOn w:val="DefaultParagraphFont"/>
+    <w:link w:val="ProcedureIntro"/>
+    <w:rsid w:val="00361D8D"/>
+    <w:rPr>
+      <w:rFonts w:ascii="Arial" w:eastAsia="Times New Roman" w:hAnsi="Arial" w:cs="Arial"/>
+      <w:b/>
+      <w:bCs/>
+      <w:sz w:val="20"/>
+      <w:szCs w:val="24"/>
+    </w:rPr>
+  </w:style>
+  <w:style w:type="character" w:styleId="Hyperlink">
+    <w:name w:val="Hyperlink"/>
+    <w:basedOn w:val="DefaultParagraphFont"/>
+    <w:uiPriority w:val="99"/>
+    <w:semiHidden/>
+    <w:unhideWhenUsed/>
+    <w:rsid w:val="00361D8D"/>
+    <w:rPr>
+      <w:color w:val="0000FF"/>
+      <w:u w:val="single"/>
+    </w:rPr>
   </w:style>
 </w:styles>
 </file>

</xml_diff>